<commit_message>
Added changes to the Analysis.
</commit_message>
<xml_diff>
--- a/Word Document/Forbes Highest Paying Athletes Analysis.docx
+++ b/Word Document/Forbes Highest Paying Athletes Analysis.docx
@@ -29,6 +29,25 @@
     <w:p>
       <w:pPr>
         <w:rPr>
+          <w:b/>
+          <w:bCs/>
+          <w:u w:val="single"/>
+          <w:lang w:val="en-US"/>
+        </w:rPr>
+      </w:pPr>
+      <w:r>
+        <w:rPr>
+          <w:b/>
+          <w:bCs/>
+          <w:u w:val="single"/>
+          <w:lang w:val="en-US"/>
+        </w:rPr>
+        <w:t>Introduction</w:t>
+      </w:r>
+    </w:p>
+    <w:p>
+      <w:pPr>
+        <w:rPr>
           <w:lang w:val="en-US"/>
         </w:rPr>
       </w:pPr>
@@ -73,7 +92,19 @@
         <w:rPr>
           <w:lang w:val="en-US"/>
         </w:rPr>
-        <w:t>Are american athletes paid more than their foreign counterparts? Does this differ by sport?</w:t>
+        <w:t xml:space="preserve">Are </w:t>
+      </w:r>
+      <w:r>
+        <w:rPr>
+          <w:lang w:val="en-US"/>
+        </w:rPr>
+        <w:t>American</w:t>
+      </w:r>
+      <w:r>
+        <w:rPr>
+          <w:lang w:val="en-US"/>
+        </w:rPr>
+        <w:t xml:space="preserve"> athletes paid more than their foreign counterparts? Does this differ by sport?</w:t>
       </w:r>
     </w:p>
     <w:p>
@@ -109,38 +140,32 @@
         <w:rPr>
           <w:lang w:val="en-US"/>
         </w:rPr>
-        <w:t>What sport pays it’s top athletes the most?</w:t>
-      </w:r>
-    </w:p>
-    <w:p>
-      <w:pPr>
-        <w:rPr>
-          <w:lang w:val="en-US"/>
-        </w:rPr>
-      </w:pPr>
-      <w:r>
-        <w:rPr>
-          <w:lang w:val="en-US"/>
-        </w:rPr>
-        <w:t>To analyze the data for th</w:t>
-      </w:r>
-      <w:r>
-        <w:rPr>
-          <w:lang w:val="en-US"/>
-        </w:rPr>
-        <w:t>ese</w:t>
-      </w:r>
-      <w:r>
-        <w:rPr>
-          <w:lang w:val="en-US"/>
-        </w:rPr>
-        <w:t xml:space="preserve"> research question, we used a different Kaggle database with monthly CPI indices to calculate inflation with a 1990 as the base year and joined it to our main database. We used the inflation to adjust nominal earnings to 1990 US$ and performed the analysis using th</w:t>
-      </w:r>
-      <w:r>
-        <w:rPr>
-          <w:lang w:val="en-US"/>
-        </w:rPr>
-        <w:t xml:space="preserve">e adjusted earnings to eliminate inflation bias from the analysis (for example, in research question 1, </w:t>
+        <w:t xml:space="preserve">What sport pays </w:t>
+      </w:r>
+      <w:r>
+        <w:rPr>
+          <w:lang w:val="en-US"/>
+        </w:rPr>
+        <w:t>its</w:t>
+      </w:r>
+      <w:r>
+        <w:rPr>
+          <w:lang w:val="en-US"/>
+        </w:rPr>
+        <w:t xml:space="preserve"> top athletes the most?</w:t>
+      </w:r>
+    </w:p>
+    <w:p>
+      <w:pPr>
+        <w:rPr>
+          <w:lang w:val="en-US"/>
+        </w:rPr>
+      </w:pPr>
+      <w:r>
+        <w:rPr>
+          <w:lang w:val="en-US"/>
+        </w:rPr>
+        <w:t xml:space="preserve">To analyze the data for these research question, we used a different Kaggle database with monthly CPI indices to calculate inflation with a 1990 as the base year and joined it to our main database. We used the inflation to adjust nominal earnings to 1990 US$ and performed the analysis using the adjusted earnings to eliminate inflation bias from the analysis (for example, in research question 1, </w:t>
       </w:r>
       <w:r>
         <w:rPr>
@@ -171,20 +196,193 @@
           <w:u w:val="single"/>
           <w:lang w:val="en-US"/>
         </w:rPr>
-        <w:t>Are american athletes paid more than their foreign counterparts? Does this differ by sport?</w:t>
-      </w:r>
-    </w:p>
-    <w:p>
-      <w:pPr>
-        <w:rPr>
-          <w:lang w:val="en-US"/>
-        </w:rPr>
-      </w:pPr>
-      <w:r>
-        <w:rPr>
-          <w:lang w:val="en-US"/>
-        </w:rPr>
-        <w:t>Our hypothesis for this research question was that American athletes would earn more than their international counterparts in all sports based on the size of the sporting industry in the USA vs the rest of the world. However we found that this is not necessarily true.</w:t>
+        <w:t>Datasets</w:t>
+      </w:r>
+      <w:r>
+        <w:rPr>
+          <w:b/>
+          <w:bCs/>
+          <w:u w:val="single"/>
+          <w:lang w:val="en-US"/>
+        </w:rPr>
+        <w:t xml:space="preserve"> Used</w:t>
+      </w:r>
+      <w:r>
+        <w:rPr>
+          <w:b/>
+          <w:bCs/>
+          <w:u w:val="single"/>
+          <w:lang w:val="en-US"/>
+        </w:rPr>
+        <w:t xml:space="preserve"> </w:t>
+      </w:r>
+    </w:p>
+    <w:p>
+      <w:pPr>
+        <w:rPr>
+          <w:lang w:val="en-US"/>
+        </w:rPr>
+      </w:pPr>
+      <w:r>
+        <w:rPr>
+          <w:lang w:val="en-US"/>
+        </w:rPr>
+        <w:t xml:space="preserve">For our project we utilized two datasets, the first “Forbes Highest Paid Athletes 1990-2020” was a dataset that included the ranking, pay, nationality, and sport of the top 10 athletes for each year from 1990 to 2020. It can be found at: </w:t>
+      </w:r>
+      <w:hyperlink r:id="rId5" w:history="1">
+        <w:r>
+          <w:rPr>
+            <w:rStyle w:val="Hyperlink"/>
+            <w:lang w:val="en-US"/>
+          </w:rPr>
+          <w:t>https://www.kaggle.com/datasets/parulpandey/forbes-highest-paid-athletes-19902019</w:t>
+        </w:r>
+      </w:hyperlink>
+      <w:r>
+        <w:rPr>
+          <w:lang w:val="en-US"/>
+        </w:rPr>
+        <w:t>. The compiled list pulled from reported earnings for each athlete for each of the years included</w:t>
+      </w:r>
+      <w:r>
+        <w:rPr>
+          <w:lang w:val="en-US"/>
+        </w:rPr>
+        <w:t xml:space="preserve"> which may have been a result of massive events, signings, and more. The dataset was helpful but it could have included more information as it was very limited at only 301 rows overall, the 301 results from a tie in pay one year between two individuals on the list. The second dataset used was, “U.S. Inflation Data” which included U.S. inflation indexes and cpi for over a hundred years starting in 1913 and going all the way to 2021. It can be found at: </w:t>
+      </w:r>
+      <w:hyperlink r:id="rId6" w:history="1">
+        <w:r>
+          <w:rPr>
+            <w:rStyle w:val="Hyperlink"/>
+            <w:lang w:val="en-US"/>
+          </w:rPr>
+          <w:t>https://www.kaggle.com/datasets/varpit94/us-inflation-data-updated-till-may-2021/data</w:t>
+        </w:r>
+      </w:hyperlink>
+      <w:r>
+        <w:rPr>
+          <w:lang w:val="en-US"/>
+        </w:rPr>
+        <w:t>. The data itself is sourced from the U.S. Bureau of Labor Statistics.  We utilized this dataset by comparing the reported earnings in the form dataset and using 1990 as a base year then calculating the inflation of each year there after in order to represent athlete earnings based on what a dollar was worth in 1990.</w:t>
+      </w:r>
+    </w:p>
+    <w:p>
+      <w:pPr>
+        <w:rPr>
+          <w:b/>
+          <w:bCs/>
+          <w:u w:val="single"/>
+          <w:lang w:val="en-US"/>
+        </w:rPr>
+      </w:pPr>
+      <w:r>
+        <w:rPr>
+          <w:b/>
+          <w:bCs/>
+          <w:u w:val="single"/>
+          <w:lang w:val="en-US"/>
+        </w:rPr>
+        <w:t>Data Cleaning</w:t>
+      </w:r>
+    </w:p>
+    <w:p>
+      <w:pPr>
+        <w:rPr>
+          <w:lang w:val="en-US"/>
+        </w:rPr>
+      </w:pPr>
+      <w:r>
+        <w:rPr>
+          <w:lang w:val="en-US"/>
+        </w:rPr>
+        <w:t xml:space="preserve">At the beginning phases of our project upon setting up our initial Jupyter Notebook and loading in the first csv containing the dataset, “Forbes Highest Paid Athletes 1990-2020” we noticed that there was an issue </w:t>
+      </w:r>
+      <w:r>
+        <w:rPr>
+          <w:lang w:val="en-US"/>
+        </w:rPr>
+        <w:t xml:space="preserve">as far as the veracity of our dataset goes. There were several different versions of the same sport that were represented in different ways. For example, NFL and American football were represented as two different variations of the same sport. NHL and Ice Hockey were another example. Nascar and F1 Motorsports were also not distinguished. Our first step in data cleaning </w:t>
+      </w:r>
+      <w:r>
+        <w:rPr>
+          <w:lang w:val="en-US"/>
+        </w:rPr>
+        <w:lastRenderedPageBreak/>
+        <w:t xml:space="preserve">was to identify these issues and group them appropriately so that they could be properly represented in our further analysis. A second issue that we noticed is that there were a few outliers that performed multiple sports, such as Deion Sanders and Conor McGregor. We had to make a decision on how we would assign them to a particular sport. As a result, we decided to assign them to their most publicly identified sport that they were involved with, Deion Sanders to American Football and Conor McGregor to MMA, as a bulk of their careers were in the two sports respectively. The changes that we made here were able to be evident in the form of a better representation in our visualizations. </w:t>
+      </w:r>
+    </w:p>
+    <w:p>
+      <w:pPr>
+        <w:rPr>
+          <w:b/>
+          <w:bCs/>
+          <w:u w:val="single"/>
+          <w:lang w:val="en-US"/>
+        </w:rPr>
+      </w:pPr>
+      <w:r>
+        <w:rPr>
+          <w:b/>
+          <w:bCs/>
+          <w:u w:val="single"/>
+          <w:lang w:val="en-US"/>
+        </w:rPr>
+        <w:t xml:space="preserve">Are </w:t>
+      </w:r>
+      <w:r>
+        <w:rPr>
+          <w:b/>
+          <w:bCs/>
+          <w:u w:val="single"/>
+          <w:lang w:val="en-US"/>
+        </w:rPr>
+        <w:t>American</w:t>
+      </w:r>
+      <w:r>
+        <w:rPr>
+          <w:b/>
+          <w:bCs/>
+          <w:u w:val="single"/>
+          <w:lang w:val="en-US"/>
+        </w:rPr>
+        <w:t xml:space="preserve"> athletes paid more than their foreign counterparts? Does this differ by sport?</w:t>
+      </w:r>
+    </w:p>
+    <w:p>
+      <w:pPr>
+        <w:rPr>
+          <w:lang w:val="en-US"/>
+        </w:rPr>
+      </w:pPr>
+      <w:r>
+        <w:rPr>
+          <w:lang w:val="en-US"/>
+        </w:rPr>
+        <w:t xml:space="preserve">Our hypothesis for this research question was that </w:t>
+      </w:r>
+      <w:r>
+        <w:rPr>
+          <w:lang w:val="en-US"/>
+        </w:rPr>
+        <w:t>American</w:t>
+      </w:r>
+      <w:r>
+        <w:rPr>
+          <w:lang w:val="en-US"/>
+        </w:rPr>
+        <w:t xml:space="preserve"> athletes would earn more than their international counterparts in all sports based on the size of the sporting industry in the USA vs the rest of the world. However</w:t>
+      </w:r>
+      <w:r>
+        <w:rPr>
+          <w:lang w:val="en-US"/>
+        </w:rPr>
+        <w:t>,</w:t>
+      </w:r>
+      <w:r>
+        <w:rPr>
+          <w:lang w:val="en-US"/>
+        </w:rPr>
+        <w:t xml:space="preserve"> we found that this is not necessarily true.</w:t>
       </w:r>
     </w:p>
     <w:p>
@@ -215,7 +413,7 @@
                     </pic:cNvPicPr>
                   </pic:nvPicPr>
                   <pic:blipFill>
-                    <a:blip r:embed="rId5">
+                    <a:blip r:embed="rId7">
                       <a:extLst>
                         <a:ext uri="{28A0092B-C50C-407E-A947-70E740481C1C}">
                           <a14:useLocalDpi xmlns:a14="http://schemas.microsoft.com/office/drawing/2010/main" val="0"/>
@@ -263,7 +461,31 @@
         <w:rPr>
           <w:lang w:val="en-US"/>
         </w:rPr>
-        <w:t xml:space="preserve">difference in top earnings between sports. Sports like basketball, boxing, Golf and American football have earnings going to predominantly American athletes while sports like Soccer, F1 Motorsports and Tennis have top earners being predominantly international. </w:t>
+        <w:t xml:space="preserve">difference in top earnings between sports. Sports like basketball, boxing, Golf and </w:t>
+      </w:r>
+      <w:r>
+        <w:rPr>
+          <w:lang w:val="en-US"/>
+        </w:rPr>
+        <w:t>American</w:t>
+      </w:r>
+      <w:r>
+        <w:rPr>
+          <w:lang w:val="en-US"/>
+        </w:rPr>
+        <w:t xml:space="preserve"> football have earnings going to predominantly </w:t>
+      </w:r>
+      <w:r>
+        <w:rPr>
+          <w:lang w:val="en-US"/>
+        </w:rPr>
+        <w:t>American</w:t>
+      </w:r>
+      <w:r>
+        <w:rPr>
+          <w:lang w:val="en-US"/>
+        </w:rPr>
+        <w:t xml:space="preserve"> athletes while sports like Soccer, F1 Motorsports and Tennis have top earners being predominantly international. </w:t>
       </w:r>
       <w:r>
         <w:rPr>
@@ -293,93 +515,153 @@
         <w:rPr>
           <w:lang w:val="en-US"/>
         </w:rPr>
-        <w:t xml:space="preserve"> popularity as F1, Soccer and Tennis are sports </w:t>
+        <w:t xml:space="preserve"> popularity as F1, Soccer and Tennis are sports that have historically had an international audience</w:t>
+      </w:r>
+      <w:r>
+        <w:rPr>
+          <w:lang w:val="en-US"/>
+        </w:rPr>
+        <w:t xml:space="preserve">, while the NBA, NFL, Boxing and PGA have a very large </w:t>
+      </w:r>
+      <w:r>
+        <w:rPr>
+          <w:lang w:val="en-US"/>
+        </w:rPr>
+        <w:t>American</w:t>
+      </w:r>
+      <w:r>
+        <w:rPr>
+          <w:lang w:val="en-US"/>
+        </w:rPr>
+        <w:t xml:space="preserve"> audience and most of the tournaments/matches happen in the USA</w:t>
+      </w:r>
+      <w:r>
+        <w:rPr>
+          <w:lang w:val="en-US"/>
+        </w:rPr>
+        <w:t>.</w:t>
+      </w:r>
+    </w:p>
+    <w:p>
+      <w:pPr>
+        <w:rPr>
+          <w:lang w:val="en-US"/>
+        </w:rPr>
+      </w:pPr>
+      <w:r>
+        <w:rPr>
+          <w:lang w:val="en-US"/>
+        </w:rPr>
+        <w:t xml:space="preserve">The </w:t>
+      </w:r>
+      <w:r>
+        <w:rPr>
+          <w:lang w:val="en-US"/>
+        </w:rPr>
+        <w:t>American</w:t>
+      </w:r>
+      <w:r>
+        <w:rPr>
+          <w:lang w:val="en-US"/>
+        </w:rPr>
+        <w:t xml:space="preserve"> </w:t>
+      </w:r>
+      <w:r>
+        <w:rPr>
+          <w:lang w:val="en-US"/>
+        </w:rPr>
+        <w:t xml:space="preserve">sporting </w:t>
+      </w:r>
+      <w:r>
+        <w:rPr>
+          <w:lang w:val="en-US"/>
+        </w:rPr>
+        <w:t>sport industry is the largest in the world</w:t>
+      </w:r>
+      <w:r>
+        <w:rPr>
+          <w:lang w:val="en-US"/>
+        </w:rPr>
+        <w:t>. T</w:t>
+      </w:r>
+      <w:r>
+        <w:rPr>
+          <w:lang w:val="en-US"/>
+        </w:rPr>
+        <w:t>his appears to correlate with athlete salaries</w:t>
+      </w:r>
+      <w:r>
+        <w:rPr>
+          <w:lang w:val="en-US"/>
+        </w:rPr>
+        <w:t xml:space="preserve"> as they are the stars and the events, TV rights, merchandise, </w:t>
+      </w:r>
+      <w:r>
+        <w:rPr>
+          <w:lang w:val="en-US"/>
+        </w:rPr>
+        <w:t>etc.</w:t>
+      </w:r>
+      <w:r>
+        <w:rPr>
+          <w:lang w:val="en-US"/>
+        </w:rPr>
+        <w:t xml:space="preserve"> depends on them performing well, however, w</w:t>
+      </w:r>
+      <w:r>
+        <w:rPr>
+          <w:lang w:val="en-US"/>
+        </w:rPr>
+        <w:t xml:space="preserve">e need more information to carry out a deeper </w:t>
+      </w:r>
+      <w:r>
+        <w:rPr>
+          <w:lang w:val="en-US"/>
+        </w:rPr>
+        <w:t>analysis</w:t>
+      </w:r>
+      <w:r>
+        <w:rPr>
+          <w:lang w:val="en-US"/>
+        </w:rPr>
+        <w:t xml:space="preserve"> into salary drivers in the industry.</w:t>
+      </w:r>
+      <w:r>
+        <w:rPr>
+          <w:lang w:val="en-US"/>
+        </w:rPr>
+        <w:t xml:space="preserve"> It would be interesting to understand what drives salaries in the USA vs the rest of the world and how this varies by sport. It is </w:t>
+      </w:r>
+      <w:r>
+        <w:rPr>
+          <w:lang w:val="en-US"/>
+        </w:rPr>
+        <w:t>interesting</w:t>
+      </w:r>
+      <w:r>
+        <w:rPr>
+          <w:lang w:val="en-US"/>
+        </w:rPr>
+        <w:t xml:space="preserve"> to note that sports with higher international earners are actively trying to break into the </w:t>
+      </w:r>
+      <w:r>
+        <w:rPr>
+          <w:lang w:val="en-US"/>
+        </w:rPr>
+        <w:t>American</w:t>
+      </w:r>
+      <w:r>
+        <w:rPr>
+          <w:lang w:val="en-US"/>
+        </w:rPr>
+        <w:t xml:space="preserve"> market with F1 launching two new circuits in the past two years (Miami and Las Vegas) and the Inter Miami buying Messi. Both </w:t>
       </w:r>
       <w:r>
         <w:rPr>
           <w:lang w:val="en-US"/>
         </w:rPr>
         <w:lastRenderedPageBreak/>
-        <w:t>that have historically had an international audience</w:t>
-      </w:r>
-      <w:r>
-        <w:rPr>
-          <w:lang w:val="en-US"/>
-        </w:rPr>
-        <w:t>, while the NBA, NFL, Boxing and PGA have a very large American audience and most of the tournaments/matches happen in the USA</w:t>
-      </w:r>
-      <w:r>
-        <w:rPr>
-          <w:lang w:val="en-US"/>
-        </w:rPr>
-        <w:t>.</w:t>
-      </w:r>
-    </w:p>
-    <w:p>
-      <w:pPr>
-        <w:rPr>
-          <w:lang w:val="en-US"/>
-        </w:rPr>
-      </w:pPr>
-      <w:r>
-        <w:rPr>
-          <w:lang w:val="en-US"/>
-        </w:rPr>
-        <w:t xml:space="preserve">The American </w:t>
-      </w:r>
-      <w:r>
-        <w:rPr>
-          <w:lang w:val="en-US"/>
-        </w:rPr>
-        <w:t xml:space="preserve">sporting </w:t>
-      </w:r>
-      <w:r>
-        <w:rPr>
-          <w:lang w:val="en-US"/>
-        </w:rPr>
-        <w:t>sport industry is the largest in the world</w:t>
-      </w:r>
-      <w:r>
-        <w:rPr>
-          <w:lang w:val="en-US"/>
-        </w:rPr>
-        <w:t>. T</w:t>
-      </w:r>
-      <w:r>
-        <w:rPr>
-          <w:lang w:val="en-US"/>
-        </w:rPr>
-        <w:t>his appears to correlate with athlete salaries</w:t>
-      </w:r>
-      <w:r>
-        <w:rPr>
-          <w:lang w:val="en-US"/>
-        </w:rPr>
-        <w:t xml:space="preserve"> as they are the stars and the events, TV rights, merchandise, etc depends on them performing well, however, w</w:t>
-      </w:r>
-      <w:r>
-        <w:rPr>
-          <w:lang w:val="en-US"/>
-        </w:rPr>
-        <w:t xml:space="preserve">e need more information to carry out a deeper </w:t>
-      </w:r>
-      <w:r>
-        <w:rPr>
-          <w:lang w:val="en-US"/>
-        </w:rPr>
-        <w:t>analysis</w:t>
-      </w:r>
-      <w:r>
-        <w:rPr>
-          <w:lang w:val="en-US"/>
-        </w:rPr>
-        <w:t xml:space="preserve"> into salary drivers in the industry.</w:t>
-      </w:r>
-      <w:r>
-        <w:rPr>
-          <w:lang w:val="en-US"/>
-        </w:rPr>
-        <w:t xml:space="preserve"> It would be interesting to understand what drives salaries in the USA vs the rest of the world and how this varies by sport. It is interestring to note that sports with higher international earners are actively trying to break into the American market with F1 launching two new circuits in the past two years (Miami and Las Vegas) and the Inter Miami buying Messi. Both these events broke the news and elevated ticket process for the events considerably so it would be interesting to understand how this correlates with salaries in the future.</w:t>
+        <w:t>these events broke the news and elevated ticket process for the events considerably so it would be interesting to understand how this correlates with salaries in the future.</w:t>
       </w:r>
     </w:p>
     <w:p>
@@ -424,7 +706,19 @@
         <w:rPr>
           <w:lang w:val="en-US"/>
         </w:rPr>
-        <w:t>, we expect athelete earnings to have increase over the past 30 years, even when adjusted for inflation.</w:t>
+        <w:t xml:space="preserve">, we expect </w:t>
+      </w:r>
+      <w:r>
+        <w:rPr>
+          <w:lang w:val="en-US"/>
+        </w:rPr>
+        <w:t>athlete</w:t>
+      </w:r>
+      <w:r>
+        <w:rPr>
+          <w:lang w:val="en-US"/>
+        </w:rPr>
+        <w:t xml:space="preserve"> earnings to have increase over the past 30 years, even when adjusted for inflation.</w:t>
       </w:r>
       <w:r>
         <w:rPr>
@@ -474,7 +768,7 @@
                     </pic:cNvPicPr>
                   </pic:nvPicPr>
                   <pic:blipFill>
-                    <a:blip r:embed="rId6">
+                    <a:blip r:embed="rId8">
                       <a:extLst>
                         <a:ext uri="{28A0092B-C50C-407E-A947-70E740481C1C}">
                           <a14:useLocalDpi xmlns:a14="http://schemas.microsoft.com/office/drawing/2010/main" val="0"/>
@@ -532,26 +826,13 @@
         <w:rPr>
           <w:lang w:val="en-US"/>
         </w:rPr>
-        <w:t xml:space="preserve"> for this model however is </w:t>
-      </w:r>
-      <w:r>
-        <w:rPr>
-          <w:lang w:val="en-US"/>
-        </w:rPr>
-        <w:t xml:space="preserve">0.31, which means that only 31% of the variability in the data is explained by the model. </w:t>
-      </w:r>
-      <w:r>
-        <w:rPr>
-          <w:lang w:val="en-US"/>
-        </w:rPr>
-        <w:t xml:space="preserve">When looking more closely at the data, we found that in the majority of years, the top earner had a considerably higher reported earning than the second ranked athlete. In this sense, </w:t>
-      </w:r>
-      <w:r>
-        <w:rPr>
-          <w:lang w:val="en-US"/>
-        </w:rPr>
-        <w:lastRenderedPageBreak/>
-        <w:t>we further cleaned the data considering the top earners for every year as anomalies, and re-plotted the linear regression model.</w:t>
+        <w:t xml:space="preserve"> for this model however is 0.31, which means that only 31% of the variability in the data is explained by the model. </w:t>
+      </w:r>
+      <w:r>
+        <w:rPr>
+          <w:lang w:val="en-US"/>
+        </w:rPr>
+        <w:t>When looking more closely at the data, we found that in the majority of years, the top earner had a considerably higher reported earning than the second ranked athlete. In this sense, we further cleaned the data considering the top earners for every year as anomalies, and re-plotted the linear regression model.</w:t>
       </w:r>
     </w:p>
     <w:p>
@@ -567,6 +848,7 @@
         <w:rPr>
           <w:noProof/>
         </w:rPr>
+        <w:lastRenderedPageBreak/>
         <w:drawing>
           <wp:inline distT="0" distB="0" distL="0" distR="0" wp14:anchorId="4BFF8C62" wp14:editId="1D3F1927">
             <wp:extent cx="5612130" cy="3904615"/>
@@ -585,7 +867,7 @@
                     </pic:cNvPicPr>
                   </pic:nvPicPr>
                   <pic:blipFill>
-                    <a:blip r:embed="rId7">
+                    <a:blip r:embed="rId9">
                       <a:extLst>
                         <a:ext uri="{28A0092B-C50C-407E-A947-70E740481C1C}">
                           <a14:useLocalDpi xmlns:a14="http://schemas.microsoft.com/office/drawing/2010/main" val="0"/>
@@ -627,13 +909,7 @@
         <w:rPr>
           <w:lang w:val="en-US"/>
         </w:rPr>
-        <w:t xml:space="preserve">As we can see from the second model, the positive correlation remains and it even became slightly more positive (0.88x) and in this case, </w:t>
-      </w:r>
-      <w:r>
-        <w:rPr>
-          <w:lang w:val="en-US"/>
-        </w:rPr>
-        <w:t>R</w:t>
+        <w:t>As we can see from the second model, the positive correlation remains and it even became slightly more positive (0.88x) and in this case, R</w:t>
       </w:r>
       <w:r>
         <w:rPr>
@@ -646,25 +922,7 @@
         <w:rPr>
           <w:lang w:val="en-US"/>
         </w:rPr>
-        <w:t xml:space="preserve"> for </w:t>
-      </w:r>
-      <w:r>
-        <w:rPr>
-          <w:lang w:val="en-US"/>
-        </w:rPr>
-        <w:t>the</w:t>
-      </w:r>
-      <w:r>
-        <w:rPr>
-          <w:lang w:val="en-US"/>
-        </w:rPr>
-        <w:t xml:space="preserve"> model is 0.</w:t>
-      </w:r>
-      <w:r>
-        <w:rPr>
-          <w:lang w:val="en-US"/>
-        </w:rPr>
-        <w:t>52, which means that more than half of the variability in the data is explained by the linear regression model.</w:t>
+        <w:t xml:space="preserve"> for the model is 0.52, which means that more than half of the variability in the data is explained by the linear regression model.</w:t>
       </w:r>
     </w:p>
     <w:p>
@@ -696,7 +954,25 @@
           <w:u w:val="single"/>
           <w:lang w:val="en-US"/>
         </w:rPr>
-        <w:t>What sport pays it’s top athletes the most?</w:t>
+        <w:t xml:space="preserve">What sport pays </w:t>
+      </w:r>
+      <w:r>
+        <w:rPr>
+          <w:b/>
+          <w:bCs/>
+          <w:u w:val="single"/>
+          <w:lang w:val="en-US"/>
+        </w:rPr>
+        <w:t>its</w:t>
+      </w:r>
+      <w:r>
+        <w:rPr>
+          <w:b/>
+          <w:bCs/>
+          <w:u w:val="single"/>
+          <w:lang w:val="en-US"/>
+        </w:rPr>
+        <w:t xml:space="preserve"> top athletes the most?</w:t>
       </w:r>
     </w:p>
     <w:p>
@@ -741,7 +1017,7 @@
                     </pic:cNvPicPr>
                   </pic:nvPicPr>
                   <pic:blipFill>
-                    <a:blip r:embed="rId8">
+                    <a:blip r:embed="rId10">
                       <a:extLst>
                         <a:ext uri="{28A0092B-C50C-407E-A947-70E740481C1C}">
                           <a14:useLocalDpi xmlns:a14="http://schemas.microsoft.com/office/drawing/2010/main" val="0"/>
@@ -804,7 +1080,7 @@
         </w:rPr>
         <w:lastRenderedPageBreak/>
         <w:drawing>
-          <wp:anchor distT="0" distB="0" distL="114300" distR="114300" simplePos="0" relativeHeight="251658240" behindDoc="0" locked="0" layoutInCell="1" allowOverlap="1" wp14:anchorId="58A7E8C7" wp14:editId="50747227">
+          <wp:anchor distT="0" distB="0" distL="114300" distR="114300" simplePos="0" relativeHeight="251658240" behindDoc="0" locked="0" layoutInCell="1" allowOverlap="1" wp14:anchorId="58A7E8C7" wp14:editId="25855D35">
             <wp:simplePos x="0" y="0"/>
             <wp:positionH relativeFrom="margin">
               <wp:align>left</wp:align>
@@ -829,7 +1105,7 @@
                     </pic:cNvPicPr>
                   </pic:nvPicPr>
                   <pic:blipFill>
-                    <a:blip r:embed="rId9" cstate="print">
+                    <a:blip r:embed="rId11" cstate="print">
                       <a:extLst>
                         <a:ext uri="{28A0092B-C50C-407E-A947-70E740481C1C}">
                           <a14:useLocalDpi xmlns:a14="http://schemas.microsoft.com/office/drawing/2010/main" val="0"/>
@@ -871,7 +1147,7 @@
           <w:noProof/>
         </w:rPr>
         <w:drawing>
-          <wp:inline distT="0" distB="0" distL="0" distR="0" wp14:anchorId="00BED43F" wp14:editId="77F36B9E">
+          <wp:inline distT="0" distB="0" distL="0" distR="0" wp14:anchorId="00BED43F" wp14:editId="78C12A6C">
             <wp:extent cx="5486400" cy="2907084"/>
             <wp:effectExtent l="0" t="0" r="0" b="7620"/>
             <wp:docPr id="809181793" name="Picture 6" descr="A graph with green bars&#10;&#10;Description automatically generated"/>
@@ -888,7 +1164,7 @@
                     </pic:cNvPicPr>
                   </pic:nvPicPr>
                   <pic:blipFill>
-                    <a:blip r:embed="rId10" cstate="print">
+                    <a:blip r:embed="rId12" cstate="print">
                       <a:extLst>
                         <a:ext uri="{28A0092B-C50C-407E-A947-70E740481C1C}">
                           <a14:useLocalDpi xmlns:a14="http://schemas.microsoft.com/office/drawing/2010/main" val="0"/>
@@ -1161,7 +1437,19 @@
         <w:rPr>
           <w:lang w:val="en-US"/>
         </w:rPr>
-        <w:t xml:space="preserve">altered, specially in the NBA, NFL and MLB, where the league happens </w:t>
+        <w:t xml:space="preserve">altered, </w:t>
+      </w:r>
+      <w:r>
+        <w:rPr>
+          <w:lang w:val="en-US"/>
+        </w:rPr>
+        <w:t>especially</w:t>
+      </w:r>
+      <w:r>
+        <w:rPr>
+          <w:lang w:val="en-US"/>
+        </w:rPr>
+        <w:t xml:space="preserve"> in the NBA, NFL and MLB, where the league happens </w:t>
       </w:r>
       <w:r>
         <w:rPr>
@@ -1173,9 +1461,168 @@
     <w:p>
       <w:pPr>
         <w:rPr>
-          <w:lang w:val="en-US"/>
-        </w:rPr>
-      </w:pPr>
+          <w:b/>
+          <w:bCs/>
+          <w:u w:val="single"/>
+          <w:lang w:val="en-US"/>
+        </w:rPr>
+      </w:pPr>
+      <w:r>
+        <w:rPr>
+          <w:b/>
+          <w:bCs/>
+          <w:u w:val="single"/>
+          <w:lang w:val="en-US"/>
+        </w:rPr>
+        <w:t>Summary</w:t>
+      </w:r>
+    </w:p>
+    <w:p>
+      <w:pPr>
+        <w:rPr>
+          <w:lang w:val="en-US"/>
+        </w:rPr>
+      </w:pPr>
+      <w:r>
+        <w:rPr>
+          <w:lang w:val="en-US"/>
+        </w:rPr>
+        <w:t xml:space="preserve">This dataset was very interesting in the sense that it provided a clear indication that </w:t>
+      </w:r>
+      <w:r>
+        <w:rPr>
+          <w:lang w:val="en-US"/>
+        </w:rPr>
+        <w:t>athletes are indeed being paid at a higher rate than their 1990 equivalents. It also paints a clear picture that athletes that belong to certain sports such as Boxing and Basketball earn more worldwide compared to individuals of less popular sports. It is also evident that athletes that are from the United States tend to earn more than the other athletes who hail from different places around the world. That being said, we can tell that is the case for the highest earners. There is a clear limitation in our observation of such in that we cannot account for the total earnings of every member of a given sport with such a limited dataset. We also wouldn’t be able to confidently predict what the highest earners would be earning down the road. In the end though we can say that this was an interesting thought experiment and that it provided a nice way to compare the athletes who are on top.</w:t>
+      </w:r>
+    </w:p>
+    <w:p>
+      <w:pPr>
+        <w:rPr>
+          <w:b/>
+          <w:bCs/>
+          <w:u w:val="single"/>
+          <w:lang w:val="en-US"/>
+        </w:rPr>
+      </w:pPr>
+      <w:r>
+        <w:rPr>
+          <w:b/>
+          <w:bCs/>
+          <w:u w:val="single"/>
+          <w:lang w:val="en-US"/>
+        </w:rPr>
+        <w:t>Team Members involved with this project:</w:t>
+      </w:r>
+    </w:p>
+    <w:p>
+      <w:pPr>
+        <w:pStyle w:val="ListParagraph"/>
+        <w:numPr>
+          <w:ilvl w:val="0"/>
+          <w:numId w:val="7"/>
+        </w:numPr>
+        <w:rPr>
+          <w:lang w:val="en-US"/>
+        </w:rPr>
+      </w:pPr>
+      <w:r>
+        <w:rPr>
+          <w:lang w:val="en-US"/>
+        </w:rPr>
+        <w:t>Fernanda Valdez</w:t>
+      </w:r>
+    </w:p>
+    <w:p>
+      <w:pPr>
+        <w:pStyle w:val="ListParagraph"/>
+        <w:numPr>
+          <w:ilvl w:val="0"/>
+          <w:numId w:val="7"/>
+        </w:numPr>
+        <w:rPr>
+          <w:lang w:val="en-US"/>
+        </w:rPr>
+      </w:pPr>
+      <w:r>
+        <w:rPr>
+          <w:lang w:val="en-US"/>
+        </w:rPr>
+        <w:t>Jason Cisneros</w:t>
+      </w:r>
+    </w:p>
+    <w:p>
+      <w:pPr>
+        <w:pStyle w:val="ListParagraph"/>
+        <w:numPr>
+          <w:ilvl w:val="0"/>
+          <w:numId w:val="7"/>
+        </w:numPr>
+        <w:rPr>
+          <w:lang w:val="en-US"/>
+        </w:rPr>
+      </w:pPr>
+      <w:r>
+        <w:rPr>
+          <w:lang w:val="en-US"/>
+        </w:rPr>
+        <w:t>Uzor Francis</w:t>
+      </w:r>
+    </w:p>
+    <w:p>
+      <w:pPr>
+        <w:rPr>
+          <w:b/>
+          <w:bCs/>
+          <w:u w:val="single"/>
+          <w:lang w:val="en-US"/>
+        </w:rPr>
+      </w:pPr>
+      <w:r>
+        <w:rPr>
+          <w:b/>
+          <w:bCs/>
+          <w:u w:val="single"/>
+          <w:lang w:val="en-US"/>
+        </w:rPr>
+        <w:t>Faculty</w:t>
+      </w:r>
+    </w:p>
+    <w:p>
+      <w:pPr>
+        <w:pStyle w:val="ListParagraph"/>
+        <w:numPr>
+          <w:ilvl w:val="0"/>
+          <w:numId w:val="6"/>
+        </w:numPr>
+        <w:rPr>
+          <w:lang w:val="en-US"/>
+        </w:rPr>
+      </w:pPr>
+      <w:r>
+        <w:rPr>
+          <w:lang w:val="en-US"/>
+        </w:rPr>
+        <w:t>Alexander Booth</w:t>
+      </w:r>
+    </w:p>
+    <w:p>
+      <w:pPr>
+        <w:pStyle w:val="ListParagraph"/>
+        <w:numPr>
+          <w:ilvl w:val="0"/>
+          <w:numId w:val="6"/>
+        </w:numPr>
+        <w:rPr>
+          <w:lang w:val="en-US"/>
+        </w:rPr>
+      </w:pPr>
+      <w:r>
+        <w:rPr>
+          <w:lang w:val="en-US"/>
+        </w:rPr>
+        <w:t>Sherhone Grant</w:t>
+      </w:r>
     </w:p>
     <w:sectPr>
       <w:pgSz w:w="12240" w:h="15840"/>
@@ -1190,6 +1637,119 @@
 <file path=word/numbering.xml><?xml version="1.0" encoding="utf-8"?>
 <w:numbering xmlns:wpc="http://schemas.microsoft.com/office/word/2010/wordprocessingCanvas" xmlns:cx="http://schemas.microsoft.com/office/drawing/2014/chartex" xmlns:cx1="http://schemas.microsoft.com/office/drawing/2015/9/8/chartex" xmlns:cx2="http://schemas.microsoft.com/office/drawing/2015/10/21/chartex" xmlns:cx3="http://schemas.microsoft.com/office/drawing/2016/5/9/chartex" xmlns:cx4="http://schemas.microsoft.com/office/drawing/2016/5/10/chartex" xmlns:cx5="http://schemas.microsoft.com/office/drawing/2016/5/11/chartex" xmlns:cx6="http://schemas.microsoft.com/office/drawing/2016/5/12/chartex" xmlns:cx7="http://schemas.microsoft.com/office/drawing/2016/5/13/chartex" xmlns:cx8="http://schemas.microsoft.com/office/drawing/2016/5/14/chartex" xmlns:mc="http://schemas.openxmlformats.org/markup-compatibility/2006" xmlns:aink="http://schemas.microsoft.com/office/drawing/2016/ink" xmlns:am3d="http://schemas.microsoft.com/office/drawing/2017/model3d" xmlns:o="urn:schemas-microsoft-com:office:office" xmlns:oel="http://schemas.microsoft.com/office/2019/extlst" xmlns:r="http://schemas.openxmlformats.org/officeDocument/2006/relationships" xmlns:m="http://schemas.openxmlformats.org/officeDocument/2006/math" xmlns:v="urn:schemas-microsoft-com:vml" xmlns:wp14="http://schemas.microsoft.com/office/word/2010/wordprocessingDrawing" xmlns:wp="http://schemas.openxmlformats.org/drawingml/2006/wordprocessingDrawing" xmlns:w10="urn:schemas-microsoft-com:office:word" xmlns:w="http://schemas.openxmlformats.org/wordprocessingml/2006/main" xmlns:w14="http://schemas.microsoft.com/office/word/2010/wordml" xmlns:w15="http://schemas.microsoft.com/office/word/2012/wordml" xmlns:w16cex="http://schemas.microsoft.com/office/word/2018/wordml/cex" xmlns:w16cid="http://schemas.microsoft.com/office/word/2016/wordml/cid" xmlns:w16="http://schemas.microsoft.com/office/word/2018/wordml" xmlns:w16sdtdh="http://schemas.microsoft.com/office/word/2020/wordml/sdtdatahash" xmlns:w16se="http://schemas.microsoft.com/office/word/2015/wordml/symex" xmlns:wpg="http://schemas.microsoft.com/office/word/2010/wordprocessingGroup" xmlns:wpi="http://schemas.microsoft.com/office/word/2010/wordprocessingInk" xmlns:wne="http://schemas.microsoft.com/office/word/2006/wordml" xmlns:wps="http://schemas.microsoft.com/office/word/2010/wordprocessingShape" mc:Ignorable="w14 w15 w16se w16cid w16 w16cex w16sdtdh wp14">
   <w:abstractNum w:abstractNumId="0" w15:restartNumberingAfterBreak="0">
+    <w:nsid w:val="05746D14"/>
+    <w:multiLevelType w:val="hybridMultilevel"/>
+    <w:tmpl w:val="F2962BEE"/>
+    <w:lvl w:ilvl="0" w:tplc="04090001">
+      <w:start w:val="1"/>
+      <w:numFmt w:val="bullet"/>
+      <w:lvlText w:val=""/>
+      <w:lvlJc w:val="left"/>
+      <w:pPr>
+        <w:ind w:left="720" w:hanging="360"/>
+      </w:pPr>
+      <w:rPr>
+        <w:rFonts w:ascii="Symbol" w:hAnsi="Symbol" w:hint="default"/>
+      </w:rPr>
+    </w:lvl>
+    <w:lvl w:ilvl="1" w:tplc="04090003" w:tentative="1">
+      <w:start w:val="1"/>
+      <w:numFmt w:val="bullet"/>
+      <w:lvlText w:val="o"/>
+      <w:lvlJc w:val="left"/>
+      <w:pPr>
+        <w:ind w:left="1440" w:hanging="360"/>
+      </w:pPr>
+      <w:rPr>
+        <w:rFonts w:ascii="Courier New" w:hAnsi="Courier New" w:cs="Courier New" w:hint="default"/>
+      </w:rPr>
+    </w:lvl>
+    <w:lvl w:ilvl="2" w:tplc="04090005" w:tentative="1">
+      <w:start w:val="1"/>
+      <w:numFmt w:val="bullet"/>
+      <w:lvlText w:val=""/>
+      <w:lvlJc w:val="left"/>
+      <w:pPr>
+        <w:ind w:left="2160" w:hanging="360"/>
+      </w:pPr>
+      <w:rPr>
+        <w:rFonts w:ascii="Wingdings" w:hAnsi="Wingdings" w:hint="default"/>
+      </w:rPr>
+    </w:lvl>
+    <w:lvl w:ilvl="3" w:tplc="04090001" w:tentative="1">
+      <w:start w:val="1"/>
+      <w:numFmt w:val="bullet"/>
+      <w:lvlText w:val=""/>
+      <w:lvlJc w:val="left"/>
+      <w:pPr>
+        <w:ind w:left="2880" w:hanging="360"/>
+      </w:pPr>
+      <w:rPr>
+        <w:rFonts w:ascii="Symbol" w:hAnsi="Symbol" w:hint="default"/>
+      </w:rPr>
+    </w:lvl>
+    <w:lvl w:ilvl="4" w:tplc="04090003" w:tentative="1">
+      <w:start w:val="1"/>
+      <w:numFmt w:val="bullet"/>
+      <w:lvlText w:val="o"/>
+      <w:lvlJc w:val="left"/>
+      <w:pPr>
+        <w:ind w:left="3600" w:hanging="360"/>
+      </w:pPr>
+      <w:rPr>
+        <w:rFonts w:ascii="Courier New" w:hAnsi="Courier New" w:cs="Courier New" w:hint="default"/>
+      </w:rPr>
+    </w:lvl>
+    <w:lvl w:ilvl="5" w:tplc="04090005" w:tentative="1">
+      <w:start w:val="1"/>
+      <w:numFmt w:val="bullet"/>
+      <w:lvlText w:val=""/>
+      <w:lvlJc w:val="left"/>
+      <w:pPr>
+        <w:ind w:left="4320" w:hanging="360"/>
+      </w:pPr>
+      <w:rPr>
+        <w:rFonts w:ascii="Wingdings" w:hAnsi="Wingdings" w:hint="default"/>
+      </w:rPr>
+    </w:lvl>
+    <w:lvl w:ilvl="6" w:tplc="04090001" w:tentative="1">
+      <w:start w:val="1"/>
+      <w:numFmt w:val="bullet"/>
+      <w:lvlText w:val=""/>
+      <w:lvlJc w:val="left"/>
+      <w:pPr>
+        <w:ind w:left="5040" w:hanging="360"/>
+      </w:pPr>
+      <w:rPr>
+        <w:rFonts w:ascii="Symbol" w:hAnsi="Symbol" w:hint="default"/>
+      </w:rPr>
+    </w:lvl>
+    <w:lvl w:ilvl="7" w:tplc="04090003" w:tentative="1">
+      <w:start w:val="1"/>
+      <w:numFmt w:val="bullet"/>
+      <w:lvlText w:val="o"/>
+      <w:lvlJc w:val="left"/>
+      <w:pPr>
+        <w:ind w:left="5760" w:hanging="360"/>
+      </w:pPr>
+      <w:rPr>
+        <w:rFonts w:ascii="Courier New" w:hAnsi="Courier New" w:cs="Courier New" w:hint="default"/>
+      </w:rPr>
+    </w:lvl>
+    <w:lvl w:ilvl="8" w:tplc="04090005" w:tentative="1">
+      <w:start w:val="1"/>
+      <w:numFmt w:val="bullet"/>
+      <w:lvlText w:val=""/>
+      <w:lvlJc w:val="left"/>
+      <w:pPr>
+        <w:ind w:left="6480" w:hanging="360"/>
+      </w:pPr>
+      <w:rPr>
+        <w:rFonts w:ascii="Wingdings" w:hAnsi="Wingdings" w:hint="default"/>
+      </w:rPr>
+    </w:lvl>
+  </w:abstractNum>
+  <w:abstractNum w:abstractNumId="1" w15:restartNumberingAfterBreak="0">
     <w:nsid w:val="14872613"/>
     <w:multiLevelType w:val="hybridMultilevel"/>
     <w:tmpl w:val="7ADCB6AC"/>
@@ -1275,7 +1835,120 @@
       </w:pPr>
     </w:lvl>
   </w:abstractNum>
-  <w:abstractNum w:abstractNumId="1" w15:restartNumberingAfterBreak="0">
+  <w:abstractNum w:abstractNumId="2" w15:restartNumberingAfterBreak="0">
+    <w:nsid w:val="186F0CEC"/>
+    <w:multiLevelType w:val="hybridMultilevel"/>
+    <w:tmpl w:val="E3281678"/>
+    <w:lvl w:ilvl="0" w:tplc="04090001">
+      <w:start w:val="1"/>
+      <w:numFmt w:val="bullet"/>
+      <w:lvlText w:val=""/>
+      <w:lvlJc w:val="left"/>
+      <w:pPr>
+        <w:ind w:left="720" w:hanging="360"/>
+      </w:pPr>
+      <w:rPr>
+        <w:rFonts w:ascii="Symbol" w:hAnsi="Symbol" w:hint="default"/>
+      </w:rPr>
+    </w:lvl>
+    <w:lvl w:ilvl="1" w:tplc="04090003" w:tentative="1">
+      <w:start w:val="1"/>
+      <w:numFmt w:val="bullet"/>
+      <w:lvlText w:val="o"/>
+      <w:lvlJc w:val="left"/>
+      <w:pPr>
+        <w:ind w:left="1440" w:hanging="360"/>
+      </w:pPr>
+      <w:rPr>
+        <w:rFonts w:ascii="Courier New" w:hAnsi="Courier New" w:cs="Courier New" w:hint="default"/>
+      </w:rPr>
+    </w:lvl>
+    <w:lvl w:ilvl="2" w:tplc="04090005" w:tentative="1">
+      <w:start w:val="1"/>
+      <w:numFmt w:val="bullet"/>
+      <w:lvlText w:val=""/>
+      <w:lvlJc w:val="left"/>
+      <w:pPr>
+        <w:ind w:left="2160" w:hanging="360"/>
+      </w:pPr>
+      <w:rPr>
+        <w:rFonts w:ascii="Wingdings" w:hAnsi="Wingdings" w:hint="default"/>
+      </w:rPr>
+    </w:lvl>
+    <w:lvl w:ilvl="3" w:tplc="04090001" w:tentative="1">
+      <w:start w:val="1"/>
+      <w:numFmt w:val="bullet"/>
+      <w:lvlText w:val=""/>
+      <w:lvlJc w:val="left"/>
+      <w:pPr>
+        <w:ind w:left="2880" w:hanging="360"/>
+      </w:pPr>
+      <w:rPr>
+        <w:rFonts w:ascii="Symbol" w:hAnsi="Symbol" w:hint="default"/>
+      </w:rPr>
+    </w:lvl>
+    <w:lvl w:ilvl="4" w:tplc="04090003" w:tentative="1">
+      <w:start w:val="1"/>
+      <w:numFmt w:val="bullet"/>
+      <w:lvlText w:val="o"/>
+      <w:lvlJc w:val="left"/>
+      <w:pPr>
+        <w:ind w:left="3600" w:hanging="360"/>
+      </w:pPr>
+      <w:rPr>
+        <w:rFonts w:ascii="Courier New" w:hAnsi="Courier New" w:cs="Courier New" w:hint="default"/>
+      </w:rPr>
+    </w:lvl>
+    <w:lvl w:ilvl="5" w:tplc="04090005" w:tentative="1">
+      <w:start w:val="1"/>
+      <w:numFmt w:val="bullet"/>
+      <w:lvlText w:val=""/>
+      <w:lvlJc w:val="left"/>
+      <w:pPr>
+        <w:ind w:left="4320" w:hanging="360"/>
+      </w:pPr>
+      <w:rPr>
+        <w:rFonts w:ascii="Wingdings" w:hAnsi="Wingdings" w:hint="default"/>
+      </w:rPr>
+    </w:lvl>
+    <w:lvl w:ilvl="6" w:tplc="04090001" w:tentative="1">
+      <w:start w:val="1"/>
+      <w:numFmt w:val="bullet"/>
+      <w:lvlText w:val=""/>
+      <w:lvlJc w:val="left"/>
+      <w:pPr>
+        <w:ind w:left="5040" w:hanging="360"/>
+      </w:pPr>
+      <w:rPr>
+        <w:rFonts w:ascii="Symbol" w:hAnsi="Symbol" w:hint="default"/>
+      </w:rPr>
+    </w:lvl>
+    <w:lvl w:ilvl="7" w:tplc="04090003" w:tentative="1">
+      <w:start w:val="1"/>
+      <w:numFmt w:val="bullet"/>
+      <w:lvlText w:val="o"/>
+      <w:lvlJc w:val="left"/>
+      <w:pPr>
+        <w:ind w:left="5760" w:hanging="360"/>
+      </w:pPr>
+      <w:rPr>
+        <w:rFonts w:ascii="Courier New" w:hAnsi="Courier New" w:cs="Courier New" w:hint="default"/>
+      </w:rPr>
+    </w:lvl>
+    <w:lvl w:ilvl="8" w:tplc="04090005" w:tentative="1">
+      <w:start w:val="1"/>
+      <w:numFmt w:val="bullet"/>
+      <w:lvlText w:val=""/>
+      <w:lvlJc w:val="left"/>
+      <w:pPr>
+        <w:ind w:left="6480" w:hanging="360"/>
+      </w:pPr>
+      <w:rPr>
+        <w:rFonts w:ascii="Wingdings" w:hAnsi="Wingdings" w:hint="default"/>
+      </w:rPr>
+    </w:lvl>
+  </w:abstractNum>
+  <w:abstractNum w:abstractNumId="3" w15:restartNumberingAfterBreak="0">
     <w:nsid w:val="56467723"/>
     <w:multiLevelType w:val="hybridMultilevel"/>
     <w:tmpl w:val="7ADCB6AC"/>
@@ -1361,7 +2034,120 @@
       </w:pPr>
     </w:lvl>
   </w:abstractNum>
-  <w:abstractNum w:abstractNumId="2" w15:restartNumberingAfterBreak="0">
+  <w:abstractNum w:abstractNumId="4" w15:restartNumberingAfterBreak="0">
+    <w:nsid w:val="5F010036"/>
+    <w:multiLevelType w:val="hybridMultilevel"/>
+    <w:tmpl w:val="6B842E90"/>
+    <w:lvl w:ilvl="0" w:tplc="04090001">
+      <w:start w:val="1"/>
+      <w:numFmt w:val="bullet"/>
+      <w:lvlText w:val=""/>
+      <w:lvlJc w:val="left"/>
+      <w:pPr>
+        <w:ind w:left="720" w:hanging="360"/>
+      </w:pPr>
+      <w:rPr>
+        <w:rFonts w:ascii="Symbol" w:hAnsi="Symbol" w:hint="default"/>
+      </w:rPr>
+    </w:lvl>
+    <w:lvl w:ilvl="1" w:tplc="04090003" w:tentative="1">
+      <w:start w:val="1"/>
+      <w:numFmt w:val="bullet"/>
+      <w:lvlText w:val="o"/>
+      <w:lvlJc w:val="left"/>
+      <w:pPr>
+        <w:ind w:left="1440" w:hanging="360"/>
+      </w:pPr>
+      <w:rPr>
+        <w:rFonts w:ascii="Courier New" w:hAnsi="Courier New" w:cs="Courier New" w:hint="default"/>
+      </w:rPr>
+    </w:lvl>
+    <w:lvl w:ilvl="2" w:tplc="04090005" w:tentative="1">
+      <w:start w:val="1"/>
+      <w:numFmt w:val="bullet"/>
+      <w:lvlText w:val=""/>
+      <w:lvlJc w:val="left"/>
+      <w:pPr>
+        <w:ind w:left="2160" w:hanging="360"/>
+      </w:pPr>
+      <w:rPr>
+        <w:rFonts w:ascii="Wingdings" w:hAnsi="Wingdings" w:hint="default"/>
+      </w:rPr>
+    </w:lvl>
+    <w:lvl w:ilvl="3" w:tplc="04090001" w:tentative="1">
+      <w:start w:val="1"/>
+      <w:numFmt w:val="bullet"/>
+      <w:lvlText w:val=""/>
+      <w:lvlJc w:val="left"/>
+      <w:pPr>
+        <w:ind w:left="2880" w:hanging="360"/>
+      </w:pPr>
+      <w:rPr>
+        <w:rFonts w:ascii="Symbol" w:hAnsi="Symbol" w:hint="default"/>
+      </w:rPr>
+    </w:lvl>
+    <w:lvl w:ilvl="4" w:tplc="04090003" w:tentative="1">
+      <w:start w:val="1"/>
+      <w:numFmt w:val="bullet"/>
+      <w:lvlText w:val="o"/>
+      <w:lvlJc w:val="left"/>
+      <w:pPr>
+        <w:ind w:left="3600" w:hanging="360"/>
+      </w:pPr>
+      <w:rPr>
+        <w:rFonts w:ascii="Courier New" w:hAnsi="Courier New" w:cs="Courier New" w:hint="default"/>
+      </w:rPr>
+    </w:lvl>
+    <w:lvl w:ilvl="5" w:tplc="04090005" w:tentative="1">
+      <w:start w:val="1"/>
+      <w:numFmt w:val="bullet"/>
+      <w:lvlText w:val=""/>
+      <w:lvlJc w:val="left"/>
+      <w:pPr>
+        <w:ind w:left="4320" w:hanging="360"/>
+      </w:pPr>
+      <w:rPr>
+        <w:rFonts w:ascii="Wingdings" w:hAnsi="Wingdings" w:hint="default"/>
+      </w:rPr>
+    </w:lvl>
+    <w:lvl w:ilvl="6" w:tplc="04090001" w:tentative="1">
+      <w:start w:val="1"/>
+      <w:numFmt w:val="bullet"/>
+      <w:lvlText w:val=""/>
+      <w:lvlJc w:val="left"/>
+      <w:pPr>
+        <w:ind w:left="5040" w:hanging="360"/>
+      </w:pPr>
+      <w:rPr>
+        <w:rFonts w:ascii="Symbol" w:hAnsi="Symbol" w:hint="default"/>
+      </w:rPr>
+    </w:lvl>
+    <w:lvl w:ilvl="7" w:tplc="04090003" w:tentative="1">
+      <w:start w:val="1"/>
+      <w:numFmt w:val="bullet"/>
+      <w:lvlText w:val="o"/>
+      <w:lvlJc w:val="left"/>
+      <w:pPr>
+        <w:ind w:left="5760" w:hanging="360"/>
+      </w:pPr>
+      <w:rPr>
+        <w:rFonts w:ascii="Courier New" w:hAnsi="Courier New" w:cs="Courier New" w:hint="default"/>
+      </w:rPr>
+    </w:lvl>
+    <w:lvl w:ilvl="8" w:tplc="04090005" w:tentative="1">
+      <w:start w:val="1"/>
+      <w:numFmt w:val="bullet"/>
+      <w:lvlText w:val=""/>
+      <w:lvlJc w:val="left"/>
+      <w:pPr>
+        <w:ind w:left="6480" w:hanging="360"/>
+      </w:pPr>
+      <w:rPr>
+        <w:rFonts w:ascii="Wingdings" w:hAnsi="Wingdings" w:hint="default"/>
+      </w:rPr>
+    </w:lvl>
+  </w:abstractNum>
+  <w:abstractNum w:abstractNumId="5" w15:restartNumberingAfterBreak="0">
     <w:nsid w:val="68112B94"/>
     <w:multiLevelType w:val="hybridMultilevel"/>
     <w:tmpl w:val="7ADCB6AC"/>
@@ -1447,7 +2233,7 @@
       </w:pPr>
     </w:lvl>
   </w:abstractNum>
-  <w:abstractNum w:abstractNumId="3" w15:restartNumberingAfterBreak="0">
+  <w:abstractNum w:abstractNumId="6" w15:restartNumberingAfterBreak="0">
     <w:nsid w:val="692E4484"/>
     <w:multiLevelType w:val="hybridMultilevel"/>
     <w:tmpl w:val="A2564A08"/>
@@ -1588,16 +2374,25 @@
     </w:lvl>
   </w:abstractNum>
   <w:num w:numId="1" w16cid:durableId="263850693">
+    <w:abstractNumId w:val="3"/>
+  </w:num>
+  <w:num w:numId="2" w16cid:durableId="2074039850">
+    <w:abstractNumId w:val="5"/>
+  </w:num>
+  <w:num w:numId="3" w16cid:durableId="1792816971">
     <w:abstractNumId w:val="1"/>
   </w:num>
-  <w:num w:numId="2" w16cid:durableId="2074039850">
+  <w:num w:numId="4" w16cid:durableId="1245144531">
+    <w:abstractNumId w:val="6"/>
+  </w:num>
+  <w:num w:numId="5" w16cid:durableId="850146704">
+    <w:abstractNumId w:val="0"/>
+  </w:num>
+  <w:num w:numId="6" w16cid:durableId="496848537">
     <w:abstractNumId w:val="2"/>
   </w:num>
-  <w:num w:numId="3" w16cid:durableId="1792816971">
-    <w:abstractNumId w:val="0"/>
-  </w:num>
-  <w:num w:numId="4" w16cid:durableId="1245144531">
-    <w:abstractNumId w:val="3"/>
+  <w:num w:numId="7" w16cid:durableId="109009718">
+    <w:abstractNumId w:val="4"/>
   </w:num>
 </w:numbering>
 </file>
@@ -2006,6 +2801,7 @@
   <w:style w:type="character" w:default="1" w:styleId="DefaultParagraphFont">
     <w:name w:val="Default Paragraph Font"/>
     <w:uiPriority w:val="1"/>
+    <w:semiHidden/>
     <w:unhideWhenUsed/>
   </w:style>
   <w:style w:type="table" w:default="1" w:styleId="TableNormal">
@@ -2039,6 +2835,29 @@
       <w:ind w:left="720"/>
       <w:contextualSpacing/>
     </w:pPr>
+  </w:style>
+  <w:style w:type="character" w:styleId="Hyperlink">
+    <w:name w:val="Hyperlink"/>
+    <w:basedOn w:val="DefaultParagraphFont"/>
+    <w:uiPriority w:val="99"/>
+    <w:unhideWhenUsed/>
+    <w:rsid w:val="00946AAB"/>
+    <w:rPr>
+      <w:color w:val="0563C1" w:themeColor="hyperlink"/>
+      <w:u w:val="single"/>
+    </w:rPr>
+  </w:style>
+  <w:style w:type="character" w:styleId="UnresolvedMention">
+    <w:name w:val="Unresolved Mention"/>
+    <w:basedOn w:val="DefaultParagraphFont"/>
+    <w:uiPriority w:val="99"/>
+    <w:semiHidden/>
+    <w:unhideWhenUsed/>
+    <w:rsid w:val="00946AAB"/>
+    <w:rPr>
+      <w:color w:val="605E5C"/>
+      <w:shd w:val="clear" w:color="auto" w:fill="E1DFDD"/>
+    </w:rPr>
   </w:style>
 </w:styles>
 </file>

</xml_diff>